<commit_message>
Pitch 4 Presentation Added
Fixed minor spelling error in meeting minutes

Added pitch 4
</commit_message>
<xml_diff>
--- a/Group/Meeting Minutes/2018-01-31.docx
+++ b/Group/Meeting Minutes/2018-01-31.docx
@@ -1,6 +1,6 @@
 
 <file path=word/document.xml><?xml version="1.0" encoding="utf-8"?>
-<w:document xmlns:ve="http://schemas.openxmlformats.org/markup-compatibility/2006" xmlns:o="urn:schemas-microsoft-com:office:office" xmlns:r="http://schemas.openxmlformats.org/officeDocument/2006/relationships" xmlns:m="http://schemas.openxmlformats.org/officeDocument/2006/math" xmlns:v="urn:schemas-microsoft-com:vml" xmlns:wp="http://schemas.openxmlformats.org/drawingml/2006/wordprocessingDrawing" xmlns:w10="urn:schemas-microsoft-com:office:word" xmlns:w="http://schemas.openxmlformats.org/wordprocessingml/2006/main" xmlns:wne="http://schemas.microsoft.com/office/word/2006/wordml">
+<w:document xmlns:wpc="http://schemas.microsoft.com/office/word/2010/wordprocessingCanvas" xmlns:cx="http://schemas.microsoft.com/office/drawing/2014/chartex" xmlns:cx1="http://schemas.microsoft.com/office/drawing/2015/9/8/chartex" xmlns:cx2="http://schemas.microsoft.com/office/drawing/2015/10/21/chartex" xmlns:cx3="http://schemas.microsoft.com/office/drawing/2016/5/9/chartex" xmlns:cx4="http://schemas.microsoft.com/office/drawing/2016/5/10/chartex" xmlns:cx5="http://schemas.microsoft.com/office/drawing/2016/5/11/chartex" xmlns:cx6="http://schemas.microsoft.com/office/drawing/2016/5/12/chartex" xmlns:cx7="http://schemas.microsoft.com/office/drawing/2016/5/13/chartex" xmlns:cx8="http://schemas.microsoft.com/office/drawing/2016/5/14/chartex" xmlns:mc="http://schemas.openxmlformats.org/markup-compatibility/2006" xmlns:aink="http://schemas.microsoft.com/office/drawing/2016/ink" xmlns:am3d="http://schemas.microsoft.com/office/drawing/2017/model3d" xmlns:o="urn:schemas-microsoft-com:office:office" xmlns:r="http://schemas.openxmlformats.org/officeDocument/2006/relationships" xmlns:m="http://schemas.openxmlformats.org/officeDocument/2006/math" xmlns:v="urn:schemas-microsoft-com:vml" xmlns:wp14="http://schemas.microsoft.com/office/word/2010/wordprocessingDrawing" xmlns:wp="http://schemas.openxmlformats.org/drawingml/2006/wordprocessingDrawing" xmlns:w10="urn:schemas-microsoft-com:office:word" xmlns:w="http://schemas.openxmlformats.org/wordprocessingml/2006/main" xmlns:w14="http://schemas.microsoft.com/office/word/2010/wordml" xmlns:w15="http://schemas.microsoft.com/office/word/2012/wordml" xmlns:w16cid="http://schemas.microsoft.com/office/word/2016/wordml/cid" xmlns:w16se="http://schemas.microsoft.com/office/word/2015/wordml/symex" xmlns:wpg="http://schemas.microsoft.com/office/word/2010/wordprocessingGroup" xmlns:wpi="http://schemas.microsoft.com/office/word/2010/wordprocessingInk" xmlns:wne="http://schemas.microsoft.com/office/word/2006/wordml" xmlns:wps="http://schemas.microsoft.com/office/word/2010/wordprocessingShape" mc:Ignorable="w14 w15 w16se w16cid wp14">
   <w:body>
     <w:p>
       <w:pPr>
@@ -66,13 +66,23 @@
           <w:u w:val="single"/>
         </w:rPr>
       </w:pPr>
+      <w:proofErr w:type="spellStart"/>
       <w:r>
         <w:rPr>
           <w:b/>
           <w:sz w:val="24"/>
           <w:u w:val="single"/>
         </w:rPr>
-        <w:t>Postmortem of previous week’s work:</w:t>
+        <w:t>Postmortem</w:t>
+      </w:r>
+      <w:proofErr w:type="spellEnd"/>
+      <w:r>
+        <w:rPr>
+          <w:b/>
+          <w:sz w:val="24"/>
+          <w:u w:val="single"/>
+        </w:rPr>
+        <w:t xml:space="preserve"> of previous week’s work:</w:t>
       </w:r>
     </w:p>
     <w:p>
@@ -102,7 +112,15 @@
       </w:r>
       <w:r>
         <w:br/>
-        <w:t>3. Vast majority of music and sounds added – all functional</w:t>
+        <w:t xml:space="preserve">3. </w:t>
+      </w:r>
+      <w:proofErr w:type="gramStart"/>
+      <w:r>
+        <w:t>Vast majority</w:t>
+      </w:r>
+      <w:proofErr w:type="gramEnd"/>
+      <w:r>
+        <w:t xml:space="preserve"> of music and sounds added – all functional</w:t>
       </w:r>
       <w:r>
         <w:br/>
@@ -139,7 +157,15 @@
       </w:r>
       <w:r>
         <w:br/>
-        <w:t>2. Unity had lots of crashes so Elliot almost lost all the work again – SAVE FREQUENTLY</w:t>
+        <w:t xml:space="preserve">2. Unity had lots of </w:t>
+      </w:r>
+      <w:r>
+        <w:t>crashes,</w:t>
+      </w:r>
+      <w:bookmarkStart w:id="0" w:name="_GoBack"/>
+      <w:bookmarkEnd w:id="0"/>
+      <w:r>
+        <w:t xml:space="preserve"> so Elliot almost lost all the work again – SAVE FREQUENTLY</w:t>
       </w:r>
       <w:r>
         <w:br/>
@@ -194,7 +220,13 @@
       </w:r>
       <w:r>
         <w:br/>
-        <w:t>2. To review and practice the presentation until we feel confidant delivering it</w:t>
+        <w:t xml:space="preserve">2. To review and practice the presentation until we feel </w:t>
+      </w:r>
+      <w:r>
+        <w:t>confident</w:t>
+      </w:r>
+      <w:r>
+        <w:t xml:space="preserve"> delivering it</w:t>
       </w:r>
     </w:p>
     <w:p>
@@ -262,7 +294,23 @@
         <w:t>Elliot</w:t>
       </w:r>
       <w:r>
-        <w:t xml:space="preserve"> – Decorate the level with building decorations and lighting – hours were exceeded and the task was still not finished. Additional time granted this week so the task can be completed</w:t>
+        <w:t xml:space="preserve"> – Decorate the level with building decorations and lighting – hours were </w:t>
+      </w:r>
+      <w:proofErr w:type="gramStart"/>
+      <w:r>
+        <w:t>exceeded</w:t>
+      </w:r>
+      <w:proofErr w:type="gramEnd"/>
+      <w:r>
+        <w:t xml:space="preserve"> and the task was still not finished. Additional time granted this </w:t>
+      </w:r>
+      <w:proofErr w:type="gramStart"/>
+      <w:r>
+        <w:t>week</w:t>
+      </w:r>
+      <w:proofErr w:type="gramEnd"/>
+      <w:r>
+        <w:t xml:space="preserve"> so the task can be completed</w:t>
       </w:r>
     </w:p>
     <w:p>
@@ -314,7 +362,21 @@
         <w:rPr>
           <w:b/>
         </w:rPr>
-        <w:t xml:space="preserve"> There are not many things that need doing before the alpha state. As a result, some people may have less than the ‘expected’ amount of hours this week. Tasks may be added to JIRA as and when if people think of things that really need doing.</w:t>
+        <w:t xml:space="preserve"> There are not many things that need doing before the alpha state. As a result, some people may have less than the ‘expected’ </w:t>
+      </w:r>
+      <w:proofErr w:type="gramStart"/>
+      <w:r>
+        <w:rPr>
+          <w:b/>
+        </w:rPr>
+        <w:t>amount</w:t>
+      </w:r>
+      <w:proofErr w:type="gramEnd"/>
+      <w:r>
+        <w:rPr>
+          <w:b/>
+        </w:rPr>
+        <w:t xml:space="preserve"> of hours this week. Tasks may be added to JIRA as and when if people think of things that really need doing.</w:t>
       </w:r>
     </w:p>
     <w:p>
@@ -535,7 +597,7 @@
 </file>
 
 <file path=word/styles.xml><?xml version="1.0" encoding="utf-8"?>
-<w:styles xmlns:r="http://schemas.openxmlformats.org/officeDocument/2006/relationships" xmlns:w="http://schemas.openxmlformats.org/wordprocessingml/2006/main">
+<w:styles xmlns:mc="http://schemas.openxmlformats.org/markup-compatibility/2006" xmlns:r="http://schemas.openxmlformats.org/officeDocument/2006/relationships" xmlns:w="http://schemas.openxmlformats.org/wordprocessingml/2006/main" xmlns:w14="http://schemas.microsoft.com/office/word/2010/wordml" xmlns:w15="http://schemas.microsoft.com/office/word/2012/wordml" xmlns:w16cid="http://schemas.microsoft.com/office/word/2016/wordml/cid" xmlns:w16se="http://schemas.microsoft.com/office/word/2015/wordml/symex" mc:Ignorable="w14 w15 w16se w16cid">
   <w:docDefaults>
     <w:rPrDefault>
       <w:rPr>
@@ -551,144 +613,382 @@
       </w:pPr>
     </w:pPrDefault>
   </w:docDefaults>
-  <w:latentStyles w:defLockedState="0" w:defUIPriority="99" w:defSemiHidden="1" w:defUnhideWhenUsed="1" w:defQFormat="0" w:count="267">
-    <w:lsdException w:name="Normal" w:semiHidden="0" w:uiPriority="0" w:unhideWhenUsed="0" w:qFormat="1"/>
-    <w:lsdException w:name="heading 1" w:semiHidden="0" w:uiPriority="9" w:unhideWhenUsed="0" w:qFormat="1"/>
-    <w:lsdException w:name="heading 2" w:uiPriority="9" w:qFormat="1"/>
-    <w:lsdException w:name="heading 3" w:uiPriority="9" w:qFormat="1"/>
-    <w:lsdException w:name="heading 4" w:uiPriority="9" w:qFormat="1"/>
-    <w:lsdException w:name="heading 5" w:uiPriority="9" w:qFormat="1"/>
-    <w:lsdException w:name="heading 6" w:uiPriority="9" w:qFormat="1"/>
-    <w:lsdException w:name="heading 7" w:uiPriority="9" w:qFormat="1"/>
-    <w:lsdException w:name="heading 8" w:uiPriority="9" w:qFormat="1"/>
-    <w:lsdException w:name="heading 9" w:uiPriority="9" w:qFormat="1"/>
-    <w:lsdException w:name="toc 1" w:uiPriority="39"/>
-    <w:lsdException w:name="toc 2" w:uiPriority="39"/>
-    <w:lsdException w:name="toc 3" w:uiPriority="39"/>
-    <w:lsdException w:name="toc 4" w:uiPriority="39"/>
-    <w:lsdException w:name="toc 5" w:uiPriority="39"/>
-    <w:lsdException w:name="toc 6" w:uiPriority="39"/>
-    <w:lsdException w:name="toc 7" w:uiPriority="39"/>
-    <w:lsdException w:name="toc 8" w:uiPriority="39"/>
-    <w:lsdException w:name="toc 9" w:uiPriority="39"/>
-    <w:lsdException w:name="caption" w:uiPriority="35" w:qFormat="1"/>
-    <w:lsdException w:name="Title" w:semiHidden="0" w:uiPriority="10" w:unhideWhenUsed="0" w:qFormat="1"/>
-    <w:lsdException w:name="Default Paragraph Font" w:uiPriority="1"/>
-    <w:lsdException w:name="Subtitle" w:semiHidden="0" w:uiPriority="11" w:unhideWhenUsed="0" w:qFormat="1"/>
-    <w:lsdException w:name="Strong" w:semiHidden="0" w:uiPriority="22" w:unhideWhenUsed="0" w:qFormat="1"/>
-    <w:lsdException w:name="Emphasis" w:semiHidden="0" w:uiPriority="20" w:unhideWhenUsed="0" w:qFormat="1"/>
-    <w:lsdException w:name="Table Grid" w:semiHidden="0" w:uiPriority="59" w:unhideWhenUsed="0"/>
-    <w:lsdException w:name="Placeholder Text" w:unhideWhenUsed="0"/>
-    <w:lsdException w:name="No Spacing" w:semiHidden="0" w:uiPriority="1" w:unhideWhenUsed="0" w:qFormat="1"/>
-    <w:lsdException w:name="Light Shading" w:semiHidden="0" w:uiPriority="60" w:unhideWhenUsed="0"/>
-    <w:lsdException w:name="Light List" w:semiHidden="0" w:uiPriority="61" w:unhideWhenUsed="0"/>
-    <w:lsdException w:name="Light Grid" w:semiHidden="0" w:uiPriority="62" w:unhideWhenUsed="0"/>
-    <w:lsdException w:name="Medium Shading 1" w:semiHidden="0" w:uiPriority="63" w:unhideWhenUsed="0"/>
-    <w:lsdException w:name="Medium Shading 2" w:semiHidden="0" w:uiPriority="64" w:unhideWhenUsed="0"/>
-    <w:lsdException w:name="Medium List 1" w:semiHidden="0" w:uiPriority="65" w:unhideWhenUsed="0"/>
-    <w:lsdException w:name="Medium List 2" w:semiHidden="0" w:uiPriority="66" w:unhideWhenUsed="0"/>
-    <w:lsdException w:name="Medium Grid 1" w:semiHidden="0" w:uiPriority="67" w:unhideWhenUsed="0"/>
-    <w:lsdException w:name="Medium Grid 2" w:semiHidden="0" w:uiPriority="68" w:unhideWhenUsed="0"/>
-    <w:lsdException w:name="Medium Grid 3" w:semiHidden="0" w:uiPriority="69" w:unhideWhenUsed="0"/>
-    <w:lsdException w:name="Dark List" w:semiHidden="0" w:uiPriority="70" w:unhideWhenUsed="0"/>
-    <w:lsdException w:name="Colorful Shading" w:semiHidden="0" w:uiPriority="71" w:unhideWhenUsed="0"/>
-    <w:lsdException w:name="Colorful List" w:semiHidden="0" w:uiPriority="72" w:unhideWhenUsed="0"/>
-    <w:lsdException w:name="Colorful Grid" w:semiHidden="0" w:uiPriority="73" w:unhideWhenUsed="0"/>
-    <w:lsdException w:name="Light Shading Accent 1" w:semiHidden="0" w:uiPriority="60" w:unhideWhenUsed="0"/>
-    <w:lsdException w:name="Light List Accent 1" w:semiHidden="0" w:uiPriority="61" w:unhideWhenUsed="0"/>
-    <w:lsdException w:name="Light Grid Accent 1" w:semiHidden="0" w:uiPriority="62" w:unhideWhenUsed="0"/>
-    <w:lsdException w:name="Medium Shading 1 Accent 1" w:semiHidden="0" w:uiPriority="63" w:unhideWhenUsed="0"/>
-    <w:lsdException w:name="Medium Shading 2 Accent 1" w:semiHidden="0" w:uiPriority="64" w:unhideWhenUsed="0"/>
-    <w:lsdException w:name="Medium List 1 Accent 1" w:semiHidden="0" w:uiPriority="65" w:unhideWhenUsed="0"/>
-    <w:lsdException w:name="Revision" w:unhideWhenUsed="0"/>
-    <w:lsdException w:name="List Paragraph" w:semiHidden="0" w:uiPriority="34" w:unhideWhenUsed="0" w:qFormat="1"/>
-    <w:lsdException w:name="Quote" w:semiHidden="0" w:uiPriority="29" w:unhideWhenUsed="0" w:qFormat="1"/>
-    <w:lsdException w:name="Intense Quote" w:semiHidden="0" w:uiPriority="30" w:unhideWhenUsed="0" w:qFormat="1"/>
-    <w:lsdException w:name="Medium List 2 Accent 1" w:semiHidden="0" w:uiPriority="66" w:unhideWhenUsed="0"/>
-    <w:lsdException w:name="Medium Grid 1 Accent 1" w:semiHidden="0" w:uiPriority="67" w:unhideWhenUsed="0"/>
-    <w:lsdException w:name="Medium Grid 2 Accent 1" w:semiHidden="0" w:uiPriority="68" w:unhideWhenUsed="0"/>
-    <w:lsdException w:name="Medium Grid 3 Accent 1" w:semiHidden="0" w:uiPriority="69" w:unhideWhenUsed="0"/>
-    <w:lsdException w:name="Dark List Accent 1" w:semiHidden="0" w:uiPriority="70" w:unhideWhenUsed="0"/>
-    <w:lsdException w:name="Colorful Shading Accent 1" w:semiHidden="0" w:uiPriority="71" w:unhideWhenUsed="0"/>
-    <w:lsdException w:name="Colorful List Accent 1" w:semiHidden="0" w:uiPriority="72" w:unhideWhenUsed="0"/>
-    <w:lsdException w:name="Colorful Grid Accent 1" w:semiHidden="0" w:uiPriority="73" w:unhideWhenUsed="0"/>
-    <w:lsdException w:name="Light Shading Accent 2" w:semiHidden="0" w:uiPriority="60" w:unhideWhenUsed="0"/>
-    <w:lsdException w:name="Light List Accent 2" w:semiHidden="0" w:uiPriority="61" w:unhideWhenUsed="0"/>
-    <w:lsdException w:name="Light Grid Accent 2" w:semiHidden="0" w:uiPriority="62" w:unhideWhenUsed="0"/>
-    <w:lsdException w:name="Medium Shading 1 Accent 2" w:semiHidden="0" w:uiPriority="63" w:unhideWhenUsed="0"/>
-    <w:lsdException w:name="Medium Shading 2 Accent 2" w:semiHidden="0" w:uiPriority="64" w:unhideWhenUsed="0"/>
-    <w:lsdException w:name="Medium List 1 Accent 2" w:semiHidden="0" w:uiPriority="65" w:unhideWhenUsed="0"/>
-    <w:lsdException w:name="Medium List 2 Accent 2" w:semiHidden="0" w:uiPriority="66" w:unhideWhenUsed="0"/>
-    <w:lsdException w:name="Medium Grid 1 Accent 2" w:semiHidden="0" w:uiPriority="67" w:unhideWhenUsed="0"/>
-    <w:lsdException w:name="Medium Grid 2 Accent 2" w:semiHidden="0" w:uiPriority="68" w:unhideWhenUsed="0"/>
-    <w:lsdException w:name="Medium Grid 3 Accent 2" w:semiHidden="0" w:uiPriority="69" w:unhideWhenUsed="0"/>
-    <w:lsdException w:name="Dark List Accent 2" w:semiHidden="0" w:uiPriority="70" w:unhideWhenUsed="0"/>
-    <w:lsdException w:name="Colorful Shading Accent 2" w:semiHidden="0" w:uiPriority="71" w:unhideWhenUsed="0"/>
-    <w:lsdException w:name="Colorful List Accent 2" w:semiHidden="0" w:uiPriority="72" w:unhideWhenUsed="0"/>
-    <w:lsdException w:name="Colorful Grid Accent 2" w:semiHidden="0" w:uiPriority="73" w:unhideWhenUsed="0"/>
-    <w:lsdException w:name="Light Shading Accent 3" w:semiHidden="0" w:uiPriority="60" w:unhideWhenUsed="0"/>
-    <w:lsdException w:name="Light List Accent 3" w:semiHidden="0" w:uiPriority="61" w:unhideWhenUsed="0"/>
-    <w:lsdException w:name="Light Grid Accent 3" w:semiHidden="0" w:uiPriority="62" w:unhideWhenUsed="0"/>
-    <w:lsdException w:name="Medium Shading 1 Accent 3" w:semiHidden="0" w:uiPriority="63" w:unhideWhenUsed="0"/>
-    <w:lsdException w:name="Medium Shading 2 Accent 3" w:semiHidden="0" w:uiPriority="64" w:unhideWhenUsed="0"/>
-    <w:lsdException w:name="Medium List 1 Accent 3" w:semiHidden="0" w:uiPriority="65" w:unhideWhenUsed="0"/>
-    <w:lsdException w:name="Medium List 2 Accent 3" w:semiHidden="0" w:uiPriority="66" w:unhideWhenUsed="0"/>
-    <w:lsdException w:name="Medium Grid 1 Accent 3" w:semiHidden="0" w:uiPriority="67" w:unhideWhenUsed="0"/>
-    <w:lsdException w:name="Medium Grid 2 Accent 3" w:semiHidden="0" w:uiPriority="68" w:unhideWhenUsed="0"/>
-    <w:lsdException w:name="Medium Grid 3 Accent 3" w:semiHidden="0" w:uiPriority="69" w:unhideWhenUsed="0"/>
-    <w:lsdException w:name="Dark List Accent 3" w:semiHidden="0" w:uiPriority="70" w:unhideWhenUsed="0"/>
-    <w:lsdException w:name="Colorful Shading Accent 3" w:semiHidden="0" w:uiPriority="71" w:unhideWhenUsed="0"/>
-    <w:lsdException w:name="Colorful List Accent 3" w:semiHidden="0" w:uiPriority="72" w:unhideWhenUsed="0"/>
-    <w:lsdException w:name="Colorful Grid Accent 3" w:semiHidden="0" w:uiPriority="73" w:unhideWhenUsed="0"/>
-    <w:lsdException w:name="Light Shading Accent 4" w:semiHidden="0" w:uiPriority="60" w:unhideWhenUsed="0"/>
-    <w:lsdException w:name="Light List Accent 4" w:semiHidden="0" w:uiPriority="61" w:unhideWhenUsed="0"/>
-    <w:lsdException w:name="Light Grid Accent 4" w:semiHidden="0" w:uiPriority="62" w:unhideWhenUsed="0"/>
-    <w:lsdException w:name="Medium Shading 1 Accent 4" w:semiHidden="0" w:uiPriority="63" w:unhideWhenUsed="0"/>
-    <w:lsdException w:name="Medium Shading 2 Accent 4" w:semiHidden="0" w:uiPriority="64" w:unhideWhenUsed="0"/>
-    <w:lsdException w:name="Medium List 1 Accent 4" w:semiHidden="0" w:uiPriority="65" w:unhideWhenUsed="0"/>
-    <w:lsdException w:name="Medium List 2 Accent 4" w:semiHidden="0" w:uiPriority="66" w:unhideWhenUsed="0"/>
-    <w:lsdException w:name="Medium Grid 1 Accent 4" w:semiHidden="0" w:uiPriority="67" w:unhideWhenUsed="0"/>
-    <w:lsdException w:name="Medium Grid 2 Accent 4" w:semiHidden="0" w:uiPriority="68" w:unhideWhenUsed="0"/>
-    <w:lsdException w:name="Medium Grid 3 Accent 4" w:semiHidden="0" w:uiPriority="69" w:unhideWhenUsed="0"/>
-    <w:lsdException w:name="Dark List Accent 4" w:semiHidden="0" w:uiPriority="70" w:unhideWhenUsed="0"/>
-    <w:lsdException w:name="Colorful Shading Accent 4" w:semiHidden="0" w:uiPriority="71" w:unhideWhenUsed="0"/>
-    <w:lsdException w:name="Colorful List Accent 4" w:semiHidden="0" w:uiPriority="72" w:unhideWhenUsed="0"/>
-    <w:lsdException w:name="Colorful Grid Accent 4" w:semiHidden="0" w:uiPriority="73" w:unhideWhenUsed="0"/>
-    <w:lsdException w:name="Light Shading Accent 5" w:semiHidden="0" w:uiPriority="60" w:unhideWhenUsed="0"/>
-    <w:lsdException w:name="Light List Accent 5" w:semiHidden="0" w:uiPriority="61" w:unhideWhenUsed="0"/>
-    <w:lsdException w:name="Light Grid Accent 5" w:semiHidden="0" w:uiPriority="62" w:unhideWhenUsed="0"/>
-    <w:lsdException w:name="Medium Shading 1 Accent 5" w:semiHidden="0" w:uiPriority="63" w:unhideWhenUsed="0"/>
-    <w:lsdException w:name="Medium Shading 2 Accent 5" w:semiHidden="0" w:uiPriority="64" w:unhideWhenUsed="0"/>
-    <w:lsdException w:name="Medium List 1 Accent 5" w:semiHidden="0" w:uiPriority="65" w:unhideWhenUsed="0"/>
-    <w:lsdException w:name="Medium List 2 Accent 5" w:semiHidden="0" w:uiPriority="66" w:unhideWhenUsed="0"/>
-    <w:lsdException w:name="Medium Grid 1 Accent 5" w:semiHidden="0" w:uiPriority="67" w:unhideWhenUsed="0"/>
-    <w:lsdException w:name="Medium Grid 2 Accent 5" w:semiHidden="0" w:uiPriority="68" w:unhideWhenUsed="0"/>
-    <w:lsdException w:name="Medium Grid 3 Accent 5" w:semiHidden="0" w:uiPriority="69" w:unhideWhenUsed="0"/>
-    <w:lsdException w:name="Dark List Accent 5" w:semiHidden="0" w:uiPriority="70" w:unhideWhenUsed="0"/>
-    <w:lsdException w:name="Colorful Shading Accent 5" w:semiHidden="0" w:uiPriority="71" w:unhideWhenUsed="0"/>
-    <w:lsdException w:name="Colorful List Accent 5" w:semiHidden="0" w:uiPriority="72" w:unhideWhenUsed="0"/>
-    <w:lsdException w:name="Colorful Grid Accent 5" w:semiHidden="0" w:uiPriority="73" w:unhideWhenUsed="0"/>
-    <w:lsdException w:name="Light Shading Accent 6" w:semiHidden="0" w:uiPriority="60" w:unhideWhenUsed="0"/>
-    <w:lsdException w:name="Light List Accent 6" w:semiHidden="0" w:uiPriority="61" w:unhideWhenUsed="0"/>
-    <w:lsdException w:name="Light Grid Accent 6" w:semiHidden="0" w:uiPriority="62" w:unhideWhenUsed="0"/>
-    <w:lsdException w:name="Medium Shading 1 Accent 6" w:semiHidden="0" w:uiPriority="63" w:unhideWhenUsed="0"/>
-    <w:lsdException w:name="Medium Shading 2 Accent 6" w:semiHidden="0" w:uiPriority="64" w:unhideWhenUsed="0"/>
-    <w:lsdException w:name="Medium List 1 Accent 6" w:semiHidden="0" w:uiPriority="65" w:unhideWhenUsed="0"/>
-    <w:lsdException w:name="Medium List 2 Accent 6" w:semiHidden="0" w:uiPriority="66" w:unhideWhenUsed="0"/>
-    <w:lsdException w:name="Medium Grid 1 Accent 6" w:semiHidden="0" w:uiPriority="67" w:unhideWhenUsed="0"/>
-    <w:lsdException w:name="Medium Grid 2 Accent 6" w:semiHidden="0" w:uiPriority="68" w:unhideWhenUsed="0"/>
-    <w:lsdException w:name="Medium Grid 3 Accent 6" w:semiHidden="0" w:uiPriority="69" w:unhideWhenUsed="0"/>
-    <w:lsdException w:name="Dark List Accent 6" w:semiHidden="0" w:uiPriority="70" w:unhideWhenUsed="0"/>
-    <w:lsdException w:name="Colorful Shading Accent 6" w:semiHidden="0" w:uiPriority="71" w:unhideWhenUsed="0"/>
-    <w:lsdException w:name="Colorful List Accent 6" w:semiHidden="0" w:uiPriority="72" w:unhideWhenUsed="0"/>
-    <w:lsdException w:name="Colorful Grid Accent 6" w:semiHidden="0" w:uiPriority="73" w:unhideWhenUsed="0"/>
-    <w:lsdException w:name="Subtle Emphasis" w:semiHidden="0" w:uiPriority="19" w:unhideWhenUsed="0" w:qFormat="1"/>
-    <w:lsdException w:name="Intense Emphasis" w:semiHidden="0" w:uiPriority="21" w:unhideWhenUsed="0" w:qFormat="1"/>
-    <w:lsdException w:name="Subtle Reference" w:semiHidden="0" w:uiPriority="31" w:unhideWhenUsed="0" w:qFormat="1"/>
-    <w:lsdException w:name="Intense Reference" w:semiHidden="0" w:uiPriority="32" w:unhideWhenUsed="0" w:qFormat="1"/>
-    <w:lsdException w:name="Book Title" w:semiHidden="0" w:uiPriority="33" w:unhideWhenUsed="0" w:qFormat="1"/>
-    <w:lsdException w:name="Bibliography" w:uiPriority="37"/>
-    <w:lsdException w:name="TOC Heading" w:uiPriority="39" w:qFormat="1"/>
+  <w:latentStyles w:defLockedState="0" w:defUIPriority="99" w:defSemiHidden="0" w:defUnhideWhenUsed="0" w:defQFormat="0" w:count="375">
+    <w:lsdException w:name="Normal" w:uiPriority="0" w:qFormat="1"/>
+    <w:lsdException w:name="heading 1" w:uiPriority="9" w:qFormat="1"/>
+    <w:lsdException w:name="heading 2" w:semiHidden="1" w:uiPriority="9" w:unhideWhenUsed="1" w:qFormat="1"/>
+    <w:lsdException w:name="heading 3" w:semiHidden="1" w:uiPriority="9" w:unhideWhenUsed="1" w:qFormat="1"/>
+    <w:lsdException w:name="heading 4" w:semiHidden="1" w:uiPriority="9" w:unhideWhenUsed="1" w:qFormat="1"/>
+    <w:lsdException w:name="heading 5" w:semiHidden="1" w:uiPriority="9" w:unhideWhenUsed="1" w:qFormat="1"/>
+    <w:lsdException w:name="heading 6" w:semiHidden="1" w:uiPriority="9" w:unhideWhenUsed="1" w:qFormat="1"/>
+    <w:lsdException w:name="heading 7" w:semiHidden="1" w:uiPriority="9" w:unhideWhenUsed="1" w:qFormat="1"/>
+    <w:lsdException w:name="heading 8" w:semiHidden="1" w:uiPriority="9" w:unhideWhenUsed="1" w:qFormat="1"/>
+    <w:lsdException w:name="heading 9" w:semiHidden="1" w:uiPriority="9" w:unhideWhenUsed="1" w:qFormat="1"/>
+    <w:lsdException w:name="index 1" w:semiHidden="1" w:unhideWhenUsed="1"/>
+    <w:lsdException w:name="index 2" w:semiHidden="1" w:unhideWhenUsed="1"/>
+    <w:lsdException w:name="index 3" w:semiHidden="1" w:unhideWhenUsed="1"/>
+    <w:lsdException w:name="index 4" w:semiHidden="1" w:unhideWhenUsed="1"/>
+    <w:lsdException w:name="index 5" w:semiHidden="1" w:unhideWhenUsed="1"/>
+    <w:lsdException w:name="index 6" w:semiHidden="1" w:unhideWhenUsed="1"/>
+    <w:lsdException w:name="index 7" w:semiHidden="1" w:unhideWhenUsed="1"/>
+    <w:lsdException w:name="index 8" w:semiHidden="1" w:unhideWhenUsed="1"/>
+    <w:lsdException w:name="index 9" w:semiHidden="1" w:unhideWhenUsed="1"/>
+    <w:lsdException w:name="toc 1" w:semiHidden="1" w:uiPriority="39" w:unhideWhenUsed="1"/>
+    <w:lsdException w:name="toc 2" w:semiHidden="1" w:uiPriority="39" w:unhideWhenUsed="1"/>
+    <w:lsdException w:name="toc 3" w:semiHidden="1" w:uiPriority="39" w:unhideWhenUsed="1"/>
+    <w:lsdException w:name="toc 4" w:semiHidden="1" w:uiPriority="39" w:unhideWhenUsed="1"/>
+    <w:lsdException w:name="toc 5" w:semiHidden="1" w:uiPriority="39" w:unhideWhenUsed="1"/>
+    <w:lsdException w:name="toc 6" w:semiHidden="1" w:uiPriority="39" w:unhideWhenUsed="1"/>
+    <w:lsdException w:name="toc 7" w:semiHidden="1" w:uiPriority="39" w:unhideWhenUsed="1"/>
+    <w:lsdException w:name="toc 8" w:semiHidden="1" w:uiPriority="39" w:unhideWhenUsed="1"/>
+    <w:lsdException w:name="toc 9" w:semiHidden="1" w:uiPriority="39" w:unhideWhenUsed="1"/>
+    <w:lsdException w:name="Normal Indent" w:semiHidden="1" w:unhideWhenUsed="1"/>
+    <w:lsdException w:name="footnote text" w:semiHidden="1" w:unhideWhenUsed="1"/>
+    <w:lsdException w:name="annotation text" w:semiHidden="1" w:unhideWhenUsed="1"/>
+    <w:lsdException w:name="header" w:semiHidden="1" w:unhideWhenUsed="1"/>
+    <w:lsdException w:name="footer" w:semiHidden="1" w:unhideWhenUsed="1"/>
+    <w:lsdException w:name="index heading" w:semiHidden="1" w:unhideWhenUsed="1"/>
+    <w:lsdException w:name="caption" w:semiHidden="1" w:uiPriority="35" w:unhideWhenUsed="1" w:qFormat="1"/>
+    <w:lsdException w:name="table of figures" w:semiHidden="1" w:unhideWhenUsed="1"/>
+    <w:lsdException w:name="envelope address" w:semiHidden="1" w:unhideWhenUsed="1"/>
+    <w:lsdException w:name="envelope return" w:semiHidden="1" w:unhideWhenUsed="1"/>
+    <w:lsdException w:name="footnote reference" w:semiHidden="1" w:unhideWhenUsed="1"/>
+    <w:lsdException w:name="annotation reference" w:semiHidden="1" w:unhideWhenUsed="1"/>
+    <w:lsdException w:name="line number" w:semiHidden="1" w:unhideWhenUsed="1"/>
+    <w:lsdException w:name="page number" w:semiHidden="1" w:unhideWhenUsed="1"/>
+    <w:lsdException w:name="endnote reference" w:semiHidden="1" w:unhideWhenUsed="1"/>
+    <w:lsdException w:name="endnote text" w:semiHidden="1" w:unhideWhenUsed="1"/>
+    <w:lsdException w:name="table of authorities" w:semiHidden="1" w:unhideWhenUsed="1"/>
+    <w:lsdException w:name="macro" w:semiHidden="1" w:unhideWhenUsed="1"/>
+    <w:lsdException w:name="toa heading" w:semiHidden="1" w:unhideWhenUsed="1"/>
+    <w:lsdException w:name="List" w:semiHidden="1" w:unhideWhenUsed="1"/>
+    <w:lsdException w:name="List Bullet" w:semiHidden="1" w:unhideWhenUsed="1"/>
+    <w:lsdException w:name="List Number" w:semiHidden="1" w:unhideWhenUsed="1"/>
+    <w:lsdException w:name="List 2" w:semiHidden="1" w:unhideWhenUsed="1"/>
+    <w:lsdException w:name="List 3" w:semiHidden="1" w:unhideWhenUsed="1"/>
+    <w:lsdException w:name="List 4" w:semiHidden="1" w:unhideWhenUsed="1"/>
+    <w:lsdException w:name="List 5" w:semiHidden="1" w:unhideWhenUsed="1"/>
+    <w:lsdException w:name="List Bullet 2" w:semiHidden="1" w:unhideWhenUsed="1"/>
+    <w:lsdException w:name="List Bullet 3" w:semiHidden="1" w:unhideWhenUsed="1"/>
+    <w:lsdException w:name="List Bullet 4" w:semiHidden="1" w:unhideWhenUsed="1"/>
+    <w:lsdException w:name="List Bullet 5" w:semiHidden="1" w:unhideWhenUsed="1"/>
+    <w:lsdException w:name="List Number 2" w:semiHidden="1" w:unhideWhenUsed="1"/>
+    <w:lsdException w:name="List Number 3" w:semiHidden="1" w:unhideWhenUsed="1"/>
+    <w:lsdException w:name="List Number 4" w:semiHidden="1" w:unhideWhenUsed="1"/>
+    <w:lsdException w:name="List Number 5" w:semiHidden="1" w:unhideWhenUsed="1"/>
+    <w:lsdException w:name="Title" w:uiPriority="10" w:qFormat="1"/>
+    <w:lsdException w:name="Closing" w:semiHidden="1" w:unhideWhenUsed="1"/>
+    <w:lsdException w:name="Signature" w:semiHidden="1" w:unhideWhenUsed="1"/>
+    <w:lsdException w:name="Default Paragraph Font" w:semiHidden="1" w:uiPriority="1" w:unhideWhenUsed="1"/>
+    <w:lsdException w:name="Body Text" w:semiHidden="1" w:unhideWhenUsed="1"/>
+    <w:lsdException w:name="Body Text Indent" w:semiHidden="1" w:unhideWhenUsed="1"/>
+    <w:lsdException w:name="List Continue" w:semiHidden="1" w:unhideWhenUsed="1"/>
+    <w:lsdException w:name="List Continue 2" w:semiHidden="1" w:unhideWhenUsed="1"/>
+    <w:lsdException w:name="List Continue 3" w:semiHidden="1" w:unhideWhenUsed="1"/>
+    <w:lsdException w:name="List Continue 4" w:semiHidden="1" w:unhideWhenUsed="1"/>
+    <w:lsdException w:name="List Continue 5" w:semiHidden="1" w:unhideWhenUsed="1"/>
+    <w:lsdException w:name="Message Header" w:semiHidden="1" w:unhideWhenUsed="1"/>
+    <w:lsdException w:name="Subtitle" w:uiPriority="11" w:qFormat="1"/>
+    <w:lsdException w:name="Salutation" w:semiHidden="1" w:unhideWhenUsed="1"/>
+    <w:lsdException w:name="Date" w:semiHidden="1" w:unhideWhenUsed="1"/>
+    <w:lsdException w:name="Body Text First Indent" w:semiHidden="1" w:unhideWhenUsed="1"/>
+    <w:lsdException w:name="Body Text First Indent 2" w:semiHidden="1" w:unhideWhenUsed="1"/>
+    <w:lsdException w:name="Note Heading" w:semiHidden="1" w:unhideWhenUsed="1"/>
+    <w:lsdException w:name="Body Text 2" w:semiHidden="1" w:unhideWhenUsed="1"/>
+    <w:lsdException w:name="Body Text 3" w:semiHidden="1" w:unhideWhenUsed="1"/>
+    <w:lsdException w:name="Body Text Indent 2" w:semiHidden="1" w:unhideWhenUsed="1"/>
+    <w:lsdException w:name="Body Text Indent 3" w:semiHidden="1" w:unhideWhenUsed="1"/>
+    <w:lsdException w:name="Block Text" w:semiHidden="1" w:unhideWhenUsed="1"/>
+    <w:lsdException w:name="Hyperlink" w:semiHidden="1" w:unhideWhenUsed="1"/>
+    <w:lsdException w:name="FollowedHyperlink" w:semiHidden="1" w:unhideWhenUsed="1"/>
+    <w:lsdException w:name="Strong" w:uiPriority="22" w:qFormat="1"/>
+    <w:lsdException w:name="Emphasis" w:uiPriority="20" w:qFormat="1"/>
+    <w:lsdException w:name="Document Map" w:semiHidden="1" w:unhideWhenUsed="1"/>
+    <w:lsdException w:name="Plain Text" w:semiHidden="1" w:unhideWhenUsed="1"/>
+    <w:lsdException w:name="E-mail Signature" w:semiHidden="1" w:unhideWhenUsed="1"/>
+    <w:lsdException w:name="HTML Top of Form" w:semiHidden="1" w:unhideWhenUsed="1"/>
+    <w:lsdException w:name="HTML Bottom of Form" w:semiHidden="1" w:unhideWhenUsed="1"/>
+    <w:lsdException w:name="Normal (Web)" w:semiHidden="1" w:unhideWhenUsed="1"/>
+    <w:lsdException w:name="HTML Acronym" w:semiHidden="1" w:unhideWhenUsed="1"/>
+    <w:lsdException w:name="HTML Address" w:semiHidden="1" w:unhideWhenUsed="1"/>
+    <w:lsdException w:name="HTML Cite" w:semiHidden="1" w:unhideWhenUsed="1"/>
+    <w:lsdException w:name="HTML Code" w:semiHidden="1" w:unhideWhenUsed="1"/>
+    <w:lsdException w:name="HTML Definition" w:semiHidden="1" w:unhideWhenUsed="1"/>
+    <w:lsdException w:name="HTML Keyboard" w:semiHidden="1" w:unhideWhenUsed="1"/>
+    <w:lsdException w:name="HTML Preformatted" w:semiHidden="1" w:unhideWhenUsed="1"/>
+    <w:lsdException w:name="HTML Sample" w:semiHidden="1" w:unhideWhenUsed="1"/>
+    <w:lsdException w:name="HTML Typewriter" w:semiHidden="1" w:unhideWhenUsed="1"/>
+    <w:lsdException w:name="HTML Variable" w:semiHidden="1" w:unhideWhenUsed="1"/>
+    <w:lsdException w:name="Normal Table" w:semiHidden="1" w:unhideWhenUsed="1"/>
+    <w:lsdException w:name="annotation subject" w:semiHidden="1" w:unhideWhenUsed="1"/>
+    <w:lsdException w:name="No List" w:semiHidden="1" w:unhideWhenUsed="1"/>
+    <w:lsdException w:name="Outline List 1" w:semiHidden="1" w:unhideWhenUsed="1"/>
+    <w:lsdException w:name="Outline List 2" w:semiHidden="1" w:unhideWhenUsed="1"/>
+    <w:lsdException w:name="Outline List 3" w:semiHidden="1" w:unhideWhenUsed="1"/>
+    <w:lsdException w:name="Table Simple 1" w:semiHidden="1" w:unhideWhenUsed="1"/>
+    <w:lsdException w:name="Table Simple 2" w:semiHidden="1" w:unhideWhenUsed="1"/>
+    <w:lsdException w:name="Table Simple 3" w:semiHidden="1" w:unhideWhenUsed="1"/>
+    <w:lsdException w:name="Table Classic 1" w:semiHidden="1" w:unhideWhenUsed="1"/>
+    <w:lsdException w:name="Table Classic 2" w:semiHidden="1" w:unhideWhenUsed="1"/>
+    <w:lsdException w:name="Table Classic 3" w:semiHidden="1" w:unhideWhenUsed="1"/>
+    <w:lsdException w:name="Table Classic 4" w:semiHidden="1" w:unhideWhenUsed="1"/>
+    <w:lsdException w:name="Table Colorful 1" w:semiHidden="1" w:unhideWhenUsed="1"/>
+    <w:lsdException w:name="Table Colorful 2" w:semiHidden="1" w:unhideWhenUsed="1"/>
+    <w:lsdException w:name="Table Colorful 3" w:semiHidden="1" w:unhideWhenUsed="1"/>
+    <w:lsdException w:name="Table Columns 1" w:semiHidden="1" w:unhideWhenUsed="1"/>
+    <w:lsdException w:name="Table Columns 2" w:semiHidden="1" w:unhideWhenUsed="1"/>
+    <w:lsdException w:name="Table Columns 3" w:semiHidden="1" w:unhideWhenUsed="1"/>
+    <w:lsdException w:name="Table Columns 4" w:semiHidden="1" w:unhideWhenUsed="1"/>
+    <w:lsdException w:name="Table Columns 5" w:semiHidden="1" w:unhideWhenUsed="1"/>
+    <w:lsdException w:name="Table Grid 1" w:semiHidden="1" w:unhideWhenUsed="1"/>
+    <w:lsdException w:name="Table Grid 2" w:semiHidden="1" w:unhideWhenUsed="1"/>
+    <w:lsdException w:name="Table Grid 3" w:semiHidden="1" w:unhideWhenUsed="1"/>
+    <w:lsdException w:name="Table Grid 4" w:semiHidden="1" w:unhideWhenUsed="1"/>
+    <w:lsdException w:name="Table Grid 5" w:semiHidden="1" w:unhideWhenUsed="1"/>
+    <w:lsdException w:name="Table Grid 6" w:semiHidden="1" w:unhideWhenUsed="1"/>
+    <w:lsdException w:name="Table Grid 7" w:semiHidden="1" w:unhideWhenUsed="1"/>
+    <w:lsdException w:name="Table Grid 8" w:semiHidden="1" w:unhideWhenUsed="1"/>
+    <w:lsdException w:name="Table List 1" w:semiHidden="1" w:unhideWhenUsed="1"/>
+    <w:lsdException w:name="Table List 2" w:semiHidden="1" w:unhideWhenUsed="1"/>
+    <w:lsdException w:name="Table List 3" w:semiHidden="1" w:unhideWhenUsed="1"/>
+    <w:lsdException w:name="Table List 4" w:semiHidden="1" w:unhideWhenUsed="1"/>
+    <w:lsdException w:name="Table List 5" w:semiHidden="1" w:unhideWhenUsed="1"/>
+    <w:lsdException w:name="Table List 6" w:semiHidden="1" w:unhideWhenUsed="1"/>
+    <w:lsdException w:name="Table List 7" w:semiHidden="1" w:unhideWhenUsed="1"/>
+    <w:lsdException w:name="Table List 8" w:semiHidden="1" w:unhideWhenUsed="1"/>
+    <w:lsdException w:name="Table 3D effects 1" w:semiHidden="1" w:unhideWhenUsed="1"/>
+    <w:lsdException w:name="Table 3D effects 2" w:semiHidden="1" w:unhideWhenUsed="1"/>
+    <w:lsdException w:name="Table 3D effects 3" w:semiHidden="1" w:unhideWhenUsed="1"/>
+    <w:lsdException w:name="Table Contemporary" w:semiHidden="1" w:unhideWhenUsed="1"/>
+    <w:lsdException w:name="Table Elegant" w:semiHidden="1" w:unhideWhenUsed="1"/>
+    <w:lsdException w:name="Table Professional" w:semiHidden="1" w:unhideWhenUsed="1"/>
+    <w:lsdException w:name="Table Subtle 1" w:semiHidden="1" w:unhideWhenUsed="1"/>
+    <w:lsdException w:name="Table Subtle 2" w:semiHidden="1" w:unhideWhenUsed="1"/>
+    <w:lsdException w:name="Table Web 1" w:semiHidden="1" w:unhideWhenUsed="1"/>
+    <w:lsdException w:name="Table Web 2" w:semiHidden="1" w:unhideWhenUsed="1"/>
+    <w:lsdException w:name="Table Web 3" w:semiHidden="1" w:unhideWhenUsed="1"/>
+    <w:lsdException w:name="Balloon Text" w:semiHidden="1" w:unhideWhenUsed="1"/>
+    <w:lsdException w:name="Table Grid" w:semiHidden="1" w:uiPriority="59" w:unhideWhenUsed="1"/>
+    <w:lsdException w:name="Table Theme" w:semiHidden="1" w:unhideWhenUsed="1"/>
+    <w:lsdException w:name="Placeholder Text" w:semiHidden="1"/>
+    <w:lsdException w:name="No Spacing" w:uiPriority="1" w:qFormat="1"/>
+    <w:lsdException w:name="Light Shading" w:uiPriority="60"/>
+    <w:lsdException w:name="Light List" w:uiPriority="61"/>
+    <w:lsdException w:name="Light Grid" w:uiPriority="62"/>
+    <w:lsdException w:name="Medium Shading 1" w:uiPriority="63"/>
+    <w:lsdException w:name="Medium Shading 2" w:uiPriority="64"/>
+    <w:lsdException w:name="Medium List 1" w:uiPriority="65"/>
+    <w:lsdException w:name="Medium List 2" w:uiPriority="66"/>
+    <w:lsdException w:name="Medium Grid 1" w:uiPriority="67"/>
+    <w:lsdException w:name="Medium Grid 2" w:uiPriority="68"/>
+    <w:lsdException w:name="Medium Grid 3" w:uiPriority="69"/>
+    <w:lsdException w:name="Dark List" w:uiPriority="70"/>
+    <w:lsdException w:name="Colorful Shading" w:uiPriority="71"/>
+    <w:lsdException w:name="Colorful List" w:uiPriority="72"/>
+    <w:lsdException w:name="Colorful Grid" w:uiPriority="73"/>
+    <w:lsdException w:name="Light Shading Accent 1" w:uiPriority="60"/>
+    <w:lsdException w:name="Light List Accent 1" w:uiPriority="61"/>
+    <w:lsdException w:name="Light Grid Accent 1" w:uiPriority="62"/>
+    <w:lsdException w:name="Medium Shading 1 Accent 1" w:uiPriority="63"/>
+    <w:lsdException w:name="Medium Shading 2 Accent 1" w:uiPriority="64"/>
+    <w:lsdException w:name="Medium List 1 Accent 1" w:uiPriority="65"/>
+    <w:lsdException w:name="Revision" w:semiHidden="1"/>
+    <w:lsdException w:name="List Paragraph" w:uiPriority="34" w:qFormat="1"/>
+    <w:lsdException w:name="Quote" w:uiPriority="29" w:qFormat="1"/>
+    <w:lsdException w:name="Intense Quote" w:uiPriority="30" w:qFormat="1"/>
+    <w:lsdException w:name="Medium List 2 Accent 1" w:uiPriority="66"/>
+    <w:lsdException w:name="Medium Grid 1 Accent 1" w:uiPriority="67"/>
+    <w:lsdException w:name="Medium Grid 2 Accent 1" w:uiPriority="68"/>
+    <w:lsdException w:name="Medium Grid 3 Accent 1" w:uiPriority="69"/>
+    <w:lsdException w:name="Dark List Accent 1" w:uiPriority="70"/>
+    <w:lsdException w:name="Colorful Shading Accent 1" w:uiPriority="71"/>
+    <w:lsdException w:name="Colorful List Accent 1" w:uiPriority="72"/>
+    <w:lsdException w:name="Colorful Grid Accent 1" w:uiPriority="73"/>
+    <w:lsdException w:name="Light Shading Accent 2" w:uiPriority="60"/>
+    <w:lsdException w:name="Light List Accent 2" w:uiPriority="61"/>
+    <w:lsdException w:name="Light Grid Accent 2" w:uiPriority="62"/>
+    <w:lsdException w:name="Medium Shading 1 Accent 2" w:uiPriority="63"/>
+    <w:lsdException w:name="Medium Shading 2 Accent 2" w:uiPriority="64"/>
+    <w:lsdException w:name="Medium List 1 Accent 2" w:uiPriority="65"/>
+    <w:lsdException w:name="Medium List 2 Accent 2" w:uiPriority="66"/>
+    <w:lsdException w:name="Medium Grid 1 Accent 2" w:uiPriority="67"/>
+    <w:lsdException w:name="Medium Grid 2 Accent 2" w:uiPriority="68"/>
+    <w:lsdException w:name="Medium Grid 3 Accent 2" w:uiPriority="69"/>
+    <w:lsdException w:name="Dark List Accent 2" w:uiPriority="70"/>
+    <w:lsdException w:name="Colorful Shading Accent 2" w:uiPriority="71"/>
+    <w:lsdException w:name="Colorful List Accent 2" w:uiPriority="72"/>
+    <w:lsdException w:name="Colorful Grid Accent 2" w:uiPriority="73"/>
+    <w:lsdException w:name="Light Shading Accent 3" w:uiPriority="60"/>
+    <w:lsdException w:name="Light List Accent 3" w:uiPriority="61"/>
+    <w:lsdException w:name="Light Grid Accent 3" w:uiPriority="62"/>
+    <w:lsdException w:name="Medium Shading 1 Accent 3" w:uiPriority="63"/>
+    <w:lsdException w:name="Medium Shading 2 Accent 3" w:uiPriority="64"/>
+    <w:lsdException w:name="Medium List 1 Accent 3" w:uiPriority="65"/>
+    <w:lsdException w:name="Medium List 2 Accent 3" w:uiPriority="66"/>
+    <w:lsdException w:name="Medium Grid 1 Accent 3" w:uiPriority="67"/>
+    <w:lsdException w:name="Medium Grid 2 Accent 3" w:uiPriority="68"/>
+    <w:lsdException w:name="Medium Grid 3 Accent 3" w:uiPriority="69"/>
+    <w:lsdException w:name="Dark List Accent 3" w:uiPriority="70"/>
+    <w:lsdException w:name="Colorful Shading Accent 3" w:uiPriority="71"/>
+    <w:lsdException w:name="Colorful List Accent 3" w:uiPriority="72"/>
+    <w:lsdException w:name="Colorful Grid Accent 3" w:uiPriority="73"/>
+    <w:lsdException w:name="Light Shading Accent 4" w:uiPriority="60"/>
+    <w:lsdException w:name="Light List Accent 4" w:uiPriority="61"/>
+    <w:lsdException w:name="Light Grid Accent 4" w:uiPriority="62"/>
+    <w:lsdException w:name="Medium Shading 1 Accent 4" w:uiPriority="63"/>
+    <w:lsdException w:name="Medium Shading 2 Accent 4" w:uiPriority="64"/>
+    <w:lsdException w:name="Medium List 1 Accent 4" w:uiPriority="65"/>
+    <w:lsdException w:name="Medium List 2 Accent 4" w:uiPriority="66"/>
+    <w:lsdException w:name="Medium Grid 1 Accent 4" w:uiPriority="67"/>
+    <w:lsdException w:name="Medium Grid 2 Accent 4" w:uiPriority="68"/>
+    <w:lsdException w:name="Medium Grid 3 Accent 4" w:uiPriority="69"/>
+    <w:lsdException w:name="Dark List Accent 4" w:uiPriority="70"/>
+    <w:lsdException w:name="Colorful Shading Accent 4" w:uiPriority="71"/>
+    <w:lsdException w:name="Colorful List Accent 4" w:uiPriority="72"/>
+    <w:lsdException w:name="Colorful Grid Accent 4" w:uiPriority="73"/>
+    <w:lsdException w:name="Light Shading Accent 5" w:uiPriority="60"/>
+    <w:lsdException w:name="Light List Accent 5" w:uiPriority="61"/>
+    <w:lsdException w:name="Light Grid Accent 5" w:uiPriority="62"/>
+    <w:lsdException w:name="Medium Shading 1 Accent 5" w:uiPriority="63"/>
+    <w:lsdException w:name="Medium Shading 2 Accent 5" w:uiPriority="64"/>
+    <w:lsdException w:name="Medium List 1 Accent 5" w:uiPriority="65"/>
+    <w:lsdException w:name="Medium List 2 Accent 5" w:uiPriority="66"/>
+    <w:lsdException w:name="Medium Grid 1 Accent 5" w:uiPriority="67"/>
+    <w:lsdException w:name="Medium Grid 2 Accent 5" w:uiPriority="68"/>
+    <w:lsdException w:name="Medium Grid 3 Accent 5" w:uiPriority="69"/>
+    <w:lsdException w:name="Dark List Accent 5" w:uiPriority="70"/>
+    <w:lsdException w:name="Colorful Shading Accent 5" w:uiPriority="71"/>
+    <w:lsdException w:name="Colorful List Accent 5" w:uiPriority="72"/>
+    <w:lsdException w:name="Colorful Grid Accent 5" w:uiPriority="73"/>
+    <w:lsdException w:name="Light Shading Accent 6" w:uiPriority="60"/>
+    <w:lsdException w:name="Light List Accent 6" w:uiPriority="61"/>
+    <w:lsdException w:name="Light Grid Accent 6" w:uiPriority="62"/>
+    <w:lsdException w:name="Medium Shading 1 Accent 6" w:uiPriority="63"/>
+    <w:lsdException w:name="Medium Shading 2 Accent 6" w:uiPriority="64"/>
+    <w:lsdException w:name="Medium List 1 Accent 6" w:uiPriority="65"/>
+    <w:lsdException w:name="Medium List 2 Accent 6" w:uiPriority="66"/>
+    <w:lsdException w:name="Medium Grid 1 Accent 6" w:uiPriority="67"/>
+    <w:lsdException w:name="Medium Grid 2 Accent 6" w:uiPriority="68"/>
+    <w:lsdException w:name="Medium Grid 3 Accent 6" w:uiPriority="69"/>
+    <w:lsdException w:name="Dark List Accent 6" w:uiPriority="70"/>
+    <w:lsdException w:name="Colorful Shading Accent 6" w:uiPriority="71"/>
+    <w:lsdException w:name="Colorful List Accent 6" w:uiPriority="72"/>
+    <w:lsdException w:name="Colorful Grid Accent 6" w:uiPriority="73"/>
+    <w:lsdException w:name="Subtle Emphasis" w:uiPriority="19" w:qFormat="1"/>
+    <w:lsdException w:name="Intense Emphasis" w:uiPriority="21" w:qFormat="1"/>
+    <w:lsdException w:name="Subtle Reference" w:uiPriority="31" w:qFormat="1"/>
+    <w:lsdException w:name="Intense Reference" w:uiPriority="32" w:qFormat="1"/>
+    <w:lsdException w:name="Book Title" w:uiPriority="33" w:qFormat="1"/>
+    <w:lsdException w:name="Bibliography" w:semiHidden="1" w:uiPriority="37" w:unhideWhenUsed="1"/>
+    <w:lsdException w:name="TOC Heading" w:semiHidden="1" w:uiPriority="39" w:unhideWhenUsed="1" w:qFormat="1"/>
+    <w:lsdException w:name="Plain Table 1" w:uiPriority="41"/>
+    <w:lsdException w:name="Plain Table 2" w:uiPriority="42"/>
+    <w:lsdException w:name="Plain Table 3" w:uiPriority="43"/>
+    <w:lsdException w:name="Plain Table 4" w:uiPriority="44"/>
+    <w:lsdException w:name="Plain Table 5" w:uiPriority="45"/>
+    <w:lsdException w:name="Grid Table Light" w:uiPriority="40"/>
+    <w:lsdException w:name="Grid Table 1 Light" w:uiPriority="46"/>
+    <w:lsdException w:name="Grid Table 2" w:uiPriority="47"/>
+    <w:lsdException w:name="Grid Table 3" w:uiPriority="48"/>
+    <w:lsdException w:name="Grid Table 4" w:uiPriority="49"/>
+    <w:lsdException w:name="Grid Table 5 Dark" w:uiPriority="50"/>
+    <w:lsdException w:name="Grid Table 6 Colorful" w:uiPriority="51"/>
+    <w:lsdException w:name="Grid Table 7 Colorful" w:uiPriority="52"/>
+    <w:lsdException w:name="Grid Table 1 Light Accent 1" w:uiPriority="46"/>
+    <w:lsdException w:name="Grid Table 2 Accent 1" w:uiPriority="47"/>
+    <w:lsdException w:name="Grid Table 3 Accent 1" w:uiPriority="48"/>
+    <w:lsdException w:name="Grid Table 4 Accent 1" w:uiPriority="49"/>
+    <w:lsdException w:name="Grid Table 5 Dark Accent 1" w:uiPriority="50"/>
+    <w:lsdException w:name="Grid Table 6 Colorful Accent 1" w:uiPriority="51"/>
+    <w:lsdException w:name="Grid Table 7 Colorful Accent 1" w:uiPriority="52"/>
+    <w:lsdException w:name="Grid Table 1 Light Accent 2" w:uiPriority="46"/>
+    <w:lsdException w:name="Grid Table 2 Accent 2" w:uiPriority="47"/>
+    <w:lsdException w:name="Grid Table 3 Accent 2" w:uiPriority="48"/>
+    <w:lsdException w:name="Grid Table 4 Accent 2" w:uiPriority="49"/>
+    <w:lsdException w:name="Grid Table 5 Dark Accent 2" w:uiPriority="50"/>
+    <w:lsdException w:name="Grid Table 6 Colorful Accent 2" w:uiPriority="51"/>
+    <w:lsdException w:name="Grid Table 7 Colorful Accent 2" w:uiPriority="52"/>
+    <w:lsdException w:name="Grid Table 1 Light Accent 3" w:uiPriority="46"/>
+    <w:lsdException w:name="Grid Table 2 Accent 3" w:uiPriority="47"/>
+    <w:lsdException w:name="Grid Table 3 Accent 3" w:uiPriority="48"/>
+    <w:lsdException w:name="Grid Table 4 Accent 3" w:uiPriority="49"/>
+    <w:lsdException w:name="Grid Table 5 Dark Accent 3" w:uiPriority="50"/>
+    <w:lsdException w:name="Grid Table 6 Colorful Accent 3" w:uiPriority="51"/>
+    <w:lsdException w:name="Grid Table 7 Colorful Accent 3" w:uiPriority="52"/>
+    <w:lsdException w:name="Grid Table 1 Light Accent 4" w:uiPriority="46"/>
+    <w:lsdException w:name="Grid Table 2 Accent 4" w:uiPriority="47"/>
+    <w:lsdException w:name="Grid Table 3 Accent 4" w:uiPriority="48"/>
+    <w:lsdException w:name="Grid Table 4 Accent 4" w:uiPriority="49"/>
+    <w:lsdException w:name="Grid Table 5 Dark Accent 4" w:uiPriority="50"/>
+    <w:lsdException w:name="Grid Table 6 Colorful Accent 4" w:uiPriority="51"/>
+    <w:lsdException w:name="Grid Table 7 Colorful Accent 4" w:uiPriority="52"/>
+    <w:lsdException w:name="Grid Table 1 Light Accent 5" w:uiPriority="46"/>
+    <w:lsdException w:name="Grid Table 2 Accent 5" w:uiPriority="47"/>
+    <w:lsdException w:name="Grid Table 3 Accent 5" w:uiPriority="48"/>
+    <w:lsdException w:name="Grid Table 4 Accent 5" w:uiPriority="49"/>
+    <w:lsdException w:name="Grid Table 5 Dark Accent 5" w:uiPriority="50"/>
+    <w:lsdException w:name="Grid Table 6 Colorful Accent 5" w:uiPriority="51"/>
+    <w:lsdException w:name="Grid Table 7 Colorful Accent 5" w:uiPriority="52"/>
+    <w:lsdException w:name="Grid Table 1 Light Accent 6" w:uiPriority="46"/>
+    <w:lsdException w:name="Grid Table 2 Accent 6" w:uiPriority="47"/>
+    <w:lsdException w:name="Grid Table 3 Accent 6" w:uiPriority="48"/>
+    <w:lsdException w:name="Grid Table 4 Accent 6" w:uiPriority="49"/>
+    <w:lsdException w:name="Grid Table 5 Dark Accent 6" w:uiPriority="50"/>
+    <w:lsdException w:name="Grid Table 6 Colorful Accent 6" w:uiPriority="51"/>
+    <w:lsdException w:name="Grid Table 7 Colorful Accent 6" w:uiPriority="52"/>
+    <w:lsdException w:name="List Table 1 Light" w:uiPriority="46"/>
+    <w:lsdException w:name="List Table 2" w:uiPriority="47"/>
+    <w:lsdException w:name="List Table 3" w:uiPriority="48"/>
+    <w:lsdException w:name="List Table 4" w:uiPriority="49"/>
+    <w:lsdException w:name="List Table 5 Dark" w:uiPriority="50"/>
+    <w:lsdException w:name="List Table 6 Colorful" w:uiPriority="51"/>
+    <w:lsdException w:name="List Table 7 Colorful" w:uiPriority="52"/>
+    <w:lsdException w:name="List Table 1 Light Accent 1" w:uiPriority="46"/>
+    <w:lsdException w:name="List Table 2 Accent 1" w:uiPriority="47"/>
+    <w:lsdException w:name="List Table 3 Accent 1" w:uiPriority="48"/>
+    <w:lsdException w:name="List Table 4 Accent 1" w:uiPriority="49"/>
+    <w:lsdException w:name="List Table 5 Dark Accent 1" w:uiPriority="50"/>
+    <w:lsdException w:name="List Table 6 Colorful Accent 1" w:uiPriority="51"/>
+    <w:lsdException w:name="List Table 7 Colorful Accent 1" w:uiPriority="52"/>
+    <w:lsdException w:name="List Table 1 Light Accent 2" w:uiPriority="46"/>
+    <w:lsdException w:name="List Table 2 Accent 2" w:uiPriority="47"/>
+    <w:lsdException w:name="List Table 3 Accent 2" w:uiPriority="48"/>
+    <w:lsdException w:name="List Table 4 Accent 2" w:uiPriority="49"/>
+    <w:lsdException w:name="List Table 5 Dark Accent 2" w:uiPriority="50"/>
+    <w:lsdException w:name="List Table 6 Colorful Accent 2" w:uiPriority="51"/>
+    <w:lsdException w:name="List Table 7 Colorful Accent 2" w:uiPriority="52"/>
+    <w:lsdException w:name="List Table 1 Light Accent 3" w:uiPriority="46"/>
+    <w:lsdException w:name="List Table 2 Accent 3" w:uiPriority="47"/>
+    <w:lsdException w:name="List Table 3 Accent 3" w:uiPriority="48"/>
+    <w:lsdException w:name="List Table 4 Accent 3" w:uiPriority="49"/>
+    <w:lsdException w:name="List Table 5 Dark Accent 3" w:uiPriority="50"/>
+    <w:lsdException w:name="List Table 6 Colorful Accent 3" w:uiPriority="51"/>
+    <w:lsdException w:name="List Table 7 Colorful Accent 3" w:uiPriority="52"/>
+    <w:lsdException w:name="List Table 1 Light Accent 4" w:uiPriority="46"/>
+    <w:lsdException w:name="List Table 2 Accent 4" w:uiPriority="47"/>
+    <w:lsdException w:name="List Table 3 Accent 4" w:uiPriority="48"/>
+    <w:lsdException w:name="List Table 4 Accent 4" w:uiPriority="49"/>
+    <w:lsdException w:name="List Table 5 Dark Accent 4" w:uiPriority="50"/>
+    <w:lsdException w:name="List Table 6 Colorful Accent 4" w:uiPriority="51"/>
+    <w:lsdException w:name="List Table 7 Colorful Accent 4" w:uiPriority="52"/>
+    <w:lsdException w:name="List Table 1 Light Accent 5" w:uiPriority="46"/>
+    <w:lsdException w:name="List Table 2 Accent 5" w:uiPriority="47"/>
+    <w:lsdException w:name="List Table 3 Accent 5" w:uiPriority="48"/>
+    <w:lsdException w:name="List Table 4 Accent 5" w:uiPriority="49"/>
+    <w:lsdException w:name="List Table 5 Dark Accent 5" w:uiPriority="50"/>
+    <w:lsdException w:name="List Table 6 Colorful Accent 5" w:uiPriority="51"/>
+    <w:lsdException w:name="List Table 7 Colorful Accent 5" w:uiPriority="52"/>
+    <w:lsdException w:name="List Table 1 Light Accent 6" w:uiPriority="46"/>
+    <w:lsdException w:name="List Table 2 Accent 6" w:uiPriority="47"/>
+    <w:lsdException w:name="List Table 3 Accent 6" w:uiPriority="48"/>
+    <w:lsdException w:name="List Table 4 Accent 6" w:uiPriority="49"/>
+    <w:lsdException w:name="List Table 5 Dark Accent 6" w:uiPriority="50"/>
+    <w:lsdException w:name="List Table 6 Colorful Accent 6" w:uiPriority="51"/>
+    <w:lsdException w:name="List Table 7 Colorful Accent 6" w:uiPriority="52"/>
+    <w:lsdException w:name="Mention" w:semiHidden="1" w:unhideWhenUsed="1"/>
+    <w:lsdException w:name="Smart Hyperlink" w:semiHidden="1" w:unhideWhenUsed="1"/>
+    <w:lsdException w:name="Hashtag" w:semiHidden="1" w:unhideWhenUsed="1"/>
+    <w:lsdException w:name="Unresolved Mention" w:semiHidden="1" w:unhideWhenUsed="1"/>
   </w:latentStyles>
   <w:style w:type="paragraph" w:default="1" w:styleId="Normal">
     <w:name w:val="Normal"/>
@@ -706,7 +1006,6 @@
     <w:uiPriority w:val="99"/>
     <w:semiHidden/>
     <w:unhideWhenUsed/>
-    <w:qFormat/>
     <w:tblPr>
       <w:tblInd w:w="0" w:type="dxa"/>
       <w:tblCellMar>

</xml_diff>